<commit_message>
Changed size of plots for word rendering
</commit_message>
<xml_diff>
--- a/ad688_group6_geographic_analysis/_site/data_analysis.docx
+++ b/ad688_group6_geographic_analysis/_site/data_analysis.docx
@@ -281,52 +281,7 @@
         <w:rPr>
           <w:rStyle w:val="VerbatimChar"/>
         </w:rPr>
-        <w:t xml:space="preserve">WARNING: Using incubator modules: jdk.incubator.vector</w:t>
-      </w:r>
-      <w:r>
-        <w:br/>
-      </w:r>
-      <w:r>
-        <w:rPr>
-          <w:rStyle w:val="VerbatimChar"/>
-        </w:rPr>
-        <w:t xml:space="preserve">Using Spark's default log4j profile: org/apache/spark/log4j2-defaults.properties</w:t>
-      </w:r>
-      <w:r>
-        <w:br/>
-      </w:r>
-      <w:r>
-        <w:rPr>
-          <w:rStyle w:val="VerbatimChar"/>
-        </w:rPr>
-        <w:t xml:space="preserve">Setting default log level to "WARN".</w:t>
-      </w:r>
-      <w:r>
-        <w:br/>
-      </w:r>
-      <w:r>
-        <w:rPr>
-          <w:rStyle w:val="VerbatimChar"/>
-        </w:rPr>
-        <w:t xml:space="preserve">To adjust logging level use sc.setLogLevel(newLevel). For SparkR, use setLogLevel(newLevel).</w:t>
-      </w:r>
-      <w:r>
-        <w:br/>
-      </w:r>
-      <w:r>
-        <w:rPr>
-          <w:rStyle w:val="VerbatimChar"/>
-        </w:rPr>
-        <w:t xml:space="preserve">25/10/16 06:03:16 WARN NativeCodeLoader: Unable to load native-hadoop library for your platform... using builtin-java classes where applicable</w:t>
-      </w:r>
-      <w:r>
-        <w:br/>
-      </w:r>
-      <w:r>
-        <w:rPr>
-          <w:rStyle w:val="VerbatimChar"/>
-        </w:rPr>
-        <w:t xml:space="preserve">[Stage 1:&gt;                                                          (0 + 1) / 1]                                                                                </w:t>
+        <w:t xml:space="preserve">[Stage 9:&gt;                                                          (0 + 1) / 1]                                                                                </w:t>
       </w:r>
     </w:p>
     <w:bookmarkEnd w:id="20"/>
@@ -1818,16 +1773,7 @@
         <w:rPr>
           <w:rStyle w:val="VerbatimChar"/>
         </w:rPr>
-        <w:t xml:space="preserve">[Stage 2:&gt;                                                          (0 + 1) / 1]                                                                                25/10/16 06:03:36 WARN SparkStringUtils: Truncated the string representation of a plan since it was too large. This behavior can be adjusted by setting 'spark.sql.debug.maxToStringFields'.</w:t>
-      </w:r>
-      <w:r>
-        <w:br/>
-      </w:r>
-      <w:r>
-        <w:rPr>
-          <w:rStyle w:val="VerbatimChar"/>
-        </w:rPr>
-        <w:t xml:space="preserve">[Stage 3:&gt;                                                          (0 + 1) / 1]                                                                                </w:t>
+        <w:t xml:space="preserve">[Stage 10:&gt;                                                         (0 + 1) / 1]                                                                                [Stage 11:&gt;                                                         (0 + 1) / 1]                                                                                </w:t>
       </w:r>
     </w:p>
     <w:bookmarkEnd w:id="21"/>
@@ -6513,7 +6459,7 @@
     </w:p>
     <w:bookmarkEnd w:id="38"/>
     <w:bookmarkEnd w:id="39"/>
-    <w:bookmarkStart w:id="44" w:name="tech-hubs-vs-emerging-markets"/>
+    <w:bookmarkStart w:id="47" w:name="tech-hubs-vs-emerging-markets"/>
     <w:p>
       <w:pPr>
         <w:pStyle w:val="Heading1"/>
@@ -7162,7 +7108,7 @@
         <w:rPr>
           <w:rStyle w:val="DecValTok"/>
         </w:rPr>
-        <w:t xml:space="preserve">8</w:t>
+        <w:t xml:space="preserve">12</w:t>
       </w:r>
       <w:r>
         <w:rPr>
@@ -7679,7 +7625,7 @@
       <w:r>
         <w:drawing>
           <wp:inline>
-            <wp:extent cx="5334000" cy="18684"/>
+            <wp:extent cx="5334000" cy="24543"/>
             <wp:effectExtent b="0" l="0" r="0" t="0"/>
             <wp:docPr descr="" title="" id="41" name="Picture"/>
             <a:graphic>
@@ -7700,7 +7646,7 @@
                   <pic:spPr bwMode="auto">
                     <a:xfrm>
                       <a:off x="0" y="0"/>
-                      <a:ext cx="5334000" cy="18684"/>
+                      <a:ext cx="5334000" cy="24543"/>
                     </a:xfrm>
                     <a:prstGeom prst="rect">
                       <a:avLst/>
@@ -7719,7 +7665,62 @@
         </w:drawing>
       </w:r>
     </w:p>
-    <w:bookmarkStart w:id="43" w:name="key-insights-2"/>
+    <w:p>
+      <w:pPr>
+        <w:pStyle w:val="CaptionedFigure"/>
+      </w:pPr>
+      <w:r>
+        <w:drawing>
+          <wp:inline>
+            <wp:extent cx="4267200" cy="3657600"/>
+            <wp:effectExtent b="0" l="0" r="0" t="0"/>
+            <wp:docPr descr="Top 15 Tech Hubs" title="" id="44" name="Picture"/>
+            <a:graphic>
+              <a:graphicData uri="http://schemas.openxmlformats.org/drawingml/2006/picture">
+                <pic:pic>
+                  <pic:nvPicPr>
+                    <pic:cNvPr descr="../ad688_group6_geographic_analysis/images/top15techhubs.png" id="45" name="Picture"/>
+                    <pic:cNvPicPr>
+                      <a:picLocks noChangeArrowheads="1" noChangeAspect="1"/>
+                    </pic:cNvPicPr>
+                  </pic:nvPicPr>
+                  <pic:blipFill>
+                    <a:blip r:embed="rId43"/>
+                    <a:stretch>
+                      <a:fillRect/>
+                    </a:stretch>
+                  </pic:blipFill>
+                  <pic:spPr bwMode="auto">
+                    <a:xfrm>
+                      <a:off x="0" y="0"/>
+                      <a:ext cx="4267200" cy="3657600"/>
+                    </a:xfrm>
+                    <a:prstGeom prst="rect">
+                      <a:avLst/>
+                    </a:prstGeom>
+                    <a:noFill/>
+                    <a:ln w="9525">
+                      <a:noFill/>
+                      <a:headEnd/>
+                      <a:tailEnd/>
+                    </a:ln>
+                  </pic:spPr>
+                </pic:pic>
+              </a:graphicData>
+            </a:graphic>
+          </wp:inline>
+        </w:drawing>
+      </w:r>
+    </w:p>
+    <w:p>
+      <w:pPr>
+        <w:pStyle w:val="ImageCaption"/>
+      </w:pPr>
+      <w:r>
+        <w:t xml:space="preserve">Top 15 Tech Hubs</w:t>
+      </w:r>
+    </w:p>
+    <w:bookmarkStart w:id="46" w:name="key-insights-2"/>
     <w:p>
       <w:pPr>
         <w:pStyle w:val="Heading2"/>
@@ -7736,9 +7737,9 @@
         <w:t xml:space="preserve">This plot is showing the concentration of job postings in each of the top 15 metro areas, which is interesting because the top 5 are actually not part of the tech hubs list that we created. Number 6, 7, 8, 11, and 15 are tech hubs, but this goes to show that a job seeker does not need to be in a tech hub for job searching. There are plenty of high population, metro areas that will have plenty of jobs. We would like to go further and look at industry and AI jobs as well, which is found in the next plot.</w:t>
       </w:r>
     </w:p>
-    <w:bookmarkEnd w:id="43"/>
-    <w:bookmarkEnd w:id="44"/>
-    <w:bookmarkStart w:id="52" w:name="Xf7ecd6c849a1c656b44f740e28d2584eb25db04"/>
+    <w:bookmarkEnd w:id="46"/>
+    <w:bookmarkEnd w:id="47"/>
+    <w:bookmarkStart w:id="55" w:name="Xf7ecd6c849a1c656b44f740e28d2584eb25db04"/>
     <w:p>
       <w:pPr>
         <w:pStyle w:val="Heading1"/>
@@ -9416,18 +9417,18 @@
           <wp:inline>
             <wp:extent cx="5334000" cy="2643646"/>
             <wp:effectExtent b="0" l="0" r="0" t="0"/>
-            <wp:docPr descr="" title="" id="46" name="Picture"/>
+            <wp:docPr descr="" title="" id="49" name="Picture"/>
             <a:graphic>
               <a:graphicData uri="http://schemas.openxmlformats.org/drawingml/2006/picture">
                 <pic:pic>
                   <pic:nvPicPr>
-                    <pic:cNvPr descr="data_analysis_files/figure-docx/cell-9-output-1.png" id="47" name="Picture"/>
+                    <pic:cNvPr descr="data_analysis_files/figure-docx/cell-9-output-1.png" id="50" name="Picture"/>
                     <pic:cNvPicPr>
                       <a:picLocks noChangeArrowheads="1" noChangeAspect="1"/>
                     </pic:cNvPicPr>
                   </pic:nvPicPr>
                   <pic:blipFill>
-                    <a:blip r:embed="rId45"/>
+                    <a:blip r:embed="rId48"/>
                     <a:stretch>
                       <a:fillRect/>
                     </a:stretch>
@@ -9463,18 +9464,18 @@
           <wp:inline>
             <wp:extent cx="5334000" cy="2177992"/>
             <wp:effectExtent b="0" l="0" r="0" t="0"/>
-            <wp:docPr descr="" title="" id="49" name="Picture"/>
+            <wp:docPr descr="" title="" id="52" name="Picture"/>
             <a:graphic>
               <a:graphicData uri="http://schemas.openxmlformats.org/drawingml/2006/picture">
                 <pic:pic>
                   <pic:nvPicPr>
-                    <pic:cNvPr descr="data_analysis_files/figure-docx/cell-9-output-2.png" id="50" name="Picture"/>
+                    <pic:cNvPr descr="data_analysis_files/figure-docx/cell-9-output-2.png" id="53" name="Picture"/>
                     <pic:cNvPicPr>
                       <a:picLocks noChangeArrowheads="1" noChangeAspect="1"/>
                     </pic:cNvPicPr>
                   </pic:nvPicPr>
                   <pic:blipFill>
-                    <a:blip r:embed="rId48"/>
+                    <a:blip r:embed="rId51"/>
                     <a:stretch>
                       <a:fillRect/>
                     </a:stretch>
@@ -9501,7 +9502,7 @@
         </w:drawing>
       </w:r>
     </w:p>
-    <w:bookmarkStart w:id="51" w:name="key-insights-3"/>
+    <w:bookmarkStart w:id="54" w:name="key-insights-3"/>
     <w:p>
       <w:pPr>
         <w:pStyle w:val="Heading2"/>
@@ -9518,8 +9519,8 @@
         <w:t xml:space="preserve">This plot shows that the percentage of AI Jobs in Urban areas is actually almost exactly equal to the percentage of AI Jobs in rural areas. Even though the count of these types of jobs are much different, there are opportunities for job seekers to find AI related jobs at the same rate in rural areas compared to urban areas.</w:t>
       </w:r>
     </w:p>
-    <w:bookmarkEnd w:id="51"/>
-    <w:bookmarkEnd w:id="52"/>
+    <w:bookmarkEnd w:id="54"/>
+    <w:bookmarkEnd w:id="55"/>
     <w:sectPr>
       <w:footnotePr>
         <w:numRestart w:val="eachSect"/>

</xml_diff>

<commit_message>
Change x axis labels on tech hub bar chart.
</commit_message>
<xml_diff>
--- a/ad688_group6_geographic_analysis/_site/data_analysis.docx
+++ b/ad688_group6_geographic_analysis/_site/data_analysis.docx
@@ -281,7 +281,7 @@
         <w:rPr>
           <w:rStyle w:val="VerbatimChar"/>
         </w:rPr>
-        <w:t xml:space="preserve">[Stage 9:&gt;                                                          (0 + 1) / 1]                                                                                </w:t>
+        <w:t xml:space="preserve">[Stage 13:&gt;                                                         (0 + 1) / 1]                                                                                </w:t>
       </w:r>
     </w:p>
     <w:bookmarkEnd w:id="20"/>
@@ -1773,7 +1773,7 @@
         <w:rPr>
           <w:rStyle w:val="VerbatimChar"/>
         </w:rPr>
-        <w:t xml:space="preserve">[Stage 10:&gt;                                                         (0 + 1) / 1]                                                                                [Stage 11:&gt;                                                         (0 + 1) / 1]                                                                                </w:t>
+        <w:t xml:space="preserve">[Stage 14:&gt;                                                         (0 + 1) / 1]                                                                                [Stage 15:&gt;                                                         (0 + 1) / 1]                                                                                </w:t>
       </w:r>
     </w:p>
     <w:bookmarkEnd w:id="21"/>
@@ -4420,6 +4420,24 @@
         <w:rPr>
           <w:rStyle w:val="NormalTok"/>
         </w:rPr>
+        <w:t xml:space="preserve">, palette</w:t>
+      </w:r>
+      <w:r>
+        <w:rPr>
+          <w:rStyle w:val="OperatorTok"/>
+        </w:rPr>
+        <w:t xml:space="preserve">=</w:t>
+      </w:r>
+      <w:r>
+        <w:rPr>
+          <w:rStyle w:val="StringTok"/>
+        </w:rPr>
+        <w:t xml:space="preserve">"viridis"</w:t>
+      </w:r>
+      <w:r>
+        <w:rPr>
+          <w:rStyle w:val="NormalTok"/>
+        </w:rPr>
         <w:t xml:space="preserve">)</w:t>
       </w:r>
       <w:r>
@@ -4844,6 +4862,24 @@
           <w:rStyle w:val="StringTok"/>
         </w:rPr>
         <w:t xml:space="preserve">"AI_JOB"</w:t>
+      </w:r>
+      <w:r>
+        <w:rPr>
+          <w:rStyle w:val="NormalTok"/>
+        </w:rPr>
+        <w:t xml:space="preserve">, palette</w:t>
+      </w:r>
+      <w:r>
+        <w:rPr>
+          <w:rStyle w:val="OperatorTok"/>
+        </w:rPr>
+        <w:t xml:space="preserve">=</w:t>
+      </w:r>
+      <w:r>
+        <w:rPr>
+          <w:rStyle w:val="StringTok"/>
+        </w:rPr>
+        <w:t xml:space="preserve">"viridis"</w:t>
       </w:r>
       <w:r>
         <w:rPr>
@@ -7096,7 +7132,7 @@
         <w:rPr>
           <w:rStyle w:val="DecValTok"/>
         </w:rPr>
-        <w:t xml:space="preserve">14</w:t>
+        <w:t xml:space="preserve">18</w:t>
       </w:r>
       <w:r>
         <w:rPr>
@@ -7108,7 +7144,7 @@
         <w:rPr>
           <w:rStyle w:val="DecValTok"/>
         </w:rPr>
-        <w:t xml:space="preserve">12</w:t>
+        <w:t xml:space="preserve">15</w:t>
       </w:r>
       <w:r>
         <w:rPr>
@@ -7625,7 +7661,7 @@
       <w:r>
         <w:drawing>
           <wp:inline>
-            <wp:extent cx="5334000" cy="24543"/>
+            <wp:extent cx="5334000" cy="22510"/>
             <wp:effectExtent b="0" l="0" r="0" t="0"/>
             <wp:docPr descr="" title="" id="41" name="Picture"/>
             <a:graphic>
@@ -7646,7 +7682,7 @@
                   <pic:spPr bwMode="auto">
                     <a:xfrm>
                       <a:off x="0" y="0"/>
-                      <a:ext cx="5334000" cy="24543"/>
+                      <a:ext cx="5334000" cy="22510"/>
                     </a:xfrm>
                     <a:prstGeom prst="rect">
                       <a:avLst/>
@@ -7672,7 +7708,7 @@
       <w:r>
         <w:drawing>
           <wp:inline>
-            <wp:extent cx="4267200" cy="3657600"/>
+            <wp:extent cx="4267200" cy="3556000"/>
             <wp:effectExtent b="0" l="0" r="0" t="0"/>
             <wp:docPr descr="Top 15 Tech Hubs" title="" id="44" name="Picture"/>
             <a:graphic>
@@ -7693,7 +7729,7 @@
                   <pic:spPr bwMode="auto">
                     <a:xfrm>
                       <a:off x="0" y="0"/>
-                      <a:ext cx="4267200" cy="3657600"/>
+                      <a:ext cx="4267200" cy="3556000"/>
                     </a:xfrm>
                     <a:prstGeom prst="rect">
                       <a:avLst/>

</xml_diff>

<commit_message>
Final commit before rendering HTML
</commit_message>
<xml_diff>
--- a/ad688_group6_geographic_analysis/_site/data_analysis.docx
+++ b/ad688_group6_geographic_analysis/_site/data_analysis.docx
@@ -281,7 +281,7 @@
         <w:rPr>
           <w:rStyle w:val="VerbatimChar"/>
         </w:rPr>
-        <w:t xml:space="preserve">[Stage 13:&gt;                                                         (0 + 1) / 1]                                                                                </w:t>
+        <w:t xml:space="preserve">[Stage 17:&gt;                                                         (0 + 1) / 1]                                                                                </w:t>
       </w:r>
     </w:p>
     <w:bookmarkEnd w:id="20"/>
@@ -1773,7 +1773,7 @@
         <w:rPr>
           <w:rStyle w:val="VerbatimChar"/>
         </w:rPr>
-        <w:t xml:space="preserve">[Stage 14:&gt;                                                         (0 + 1) / 1]                                                                                [Stage 15:&gt;                                                         (0 + 1) / 1]                                                                                </w:t>
+        <w:t xml:space="preserve">[Stage 18:&gt;                                                         (0 + 1) / 1]                                                                                [Stage 19:&gt;                                                         (0 + 1) / 1]                                                                                </w:t>
       </w:r>
     </w:p>
     <w:bookmarkEnd w:id="21"/>
@@ -7387,7 +7387,7 @@
         <w:rPr>
           <w:rStyle w:val="DecValTok"/>
         </w:rPr>
-        <w:t xml:space="preserve">60</w:t>
+        <w:t xml:space="preserve">45</w:t>
       </w:r>
       <w:r>
         <w:rPr>
@@ -7661,7 +7661,7 @@
       <w:r>
         <w:drawing>
           <wp:inline>
-            <wp:extent cx="5334000" cy="22510"/>
+            <wp:extent cx="5334000" cy="21753"/>
             <wp:effectExtent b="0" l="0" r="0" t="0"/>
             <wp:docPr descr="" title="" id="41" name="Picture"/>
             <a:graphic>
@@ -7682,7 +7682,7 @@
                   <pic:spPr bwMode="auto">
                     <a:xfrm>
                       <a:off x="0" y="0"/>
-                      <a:ext cx="5334000" cy="22510"/>
+                      <a:ext cx="5334000" cy="21753"/>
                     </a:xfrm>
                     <a:prstGeom prst="rect">
                       <a:avLst/>

</xml_diff>